<commit_message>
Documentation - Comment update
</commit_message>
<xml_diff>
--- a/Domain Model Comments.docx
+++ b/Domain Model Comments.docx
@@ -19,6 +19,7 @@
     </w:p>
     <w:p>
       <w:pPr>
+        <w:spacing w:line="360" w:lineRule="auto"/>
         <w:rPr>
           <w:rFonts w:ascii="Tahoma" w:hAnsi="Tahoma" w:cs="Tahoma"/>
         </w:rPr>
@@ -44,6 +45,7 @@
     </w:p>
     <w:p>
       <w:pPr>
+        <w:spacing w:line="360" w:lineRule="auto"/>
         <w:rPr>
           <w:rFonts w:ascii="Tahoma" w:hAnsi="Tahoma" w:cs="Tahoma"/>
         </w:rPr>
@@ -77,6 +79,7 @@
     </w:p>
     <w:p>
       <w:pPr>
+        <w:spacing w:line="360" w:lineRule="auto"/>
         <w:rPr>
           <w:rFonts w:ascii="Tahoma" w:hAnsi="Tahoma" w:cs="Tahoma"/>
         </w:rPr>
@@ -144,6 +147,7 @@
     </w:p>
     <w:p>
       <w:pPr>
+        <w:spacing w:line="360" w:lineRule="auto"/>
         <w:rPr>
           <w:rFonts w:ascii="Tahoma" w:hAnsi="Tahoma" w:cs="Tahoma"/>
         </w:rPr>
@@ -199,6 +203,7 @@
     </w:p>
     <w:p>
       <w:pPr>
+        <w:spacing w:line="360" w:lineRule="auto"/>
         <w:rPr>
           <w:rFonts w:ascii="Tahoma" w:hAnsi="Tahoma" w:cs="Tahoma"/>
         </w:rPr>
@@ -266,6 +271,7 @@
     </w:p>
     <w:p>
       <w:pPr>
+        <w:spacing w:line="360" w:lineRule="auto"/>
         <w:rPr>
           <w:rFonts w:ascii="Tahoma" w:hAnsi="Tahoma" w:cs="Tahoma"/>
         </w:rPr>
@@ -285,6 +291,7 @@
     </w:p>
     <w:p>
       <w:pPr>
+        <w:spacing w:line="360" w:lineRule="auto"/>
         <w:rPr>
           <w:rFonts w:ascii="Tahoma" w:hAnsi="Tahoma" w:cs="Tahoma"/>
         </w:rPr>
@@ -303,6 +310,7 @@
           <w:ilvl w:val="0"/>
           <w:numId w:val="1"/>
         </w:numPr>
+        <w:spacing w:line="360" w:lineRule="auto"/>
         <w:contextualSpacing w:val="0"/>
         <w:rPr>
           <w:rFonts w:ascii="Tahoma" w:hAnsi="Tahoma" w:cs="Tahoma"/>
@@ -342,6 +350,7 @@
           <w:ilvl w:val="0"/>
           <w:numId w:val="1"/>
         </w:numPr>
+        <w:spacing w:line="360" w:lineRule="auto"/>
         <w:contextualSpacing w:val="0"/>
         <w:rPr>
           <w:rFonts w:ascii="Tahoma" w:hAnsi="Tahoma" w:cs="Tahoma"/>
@@ -389,6 +398,7 @@
           <w:ilvl w:val="0"/>
           <w:numId w:val="1"/>
         </w:numPr>
+        <w:spacing w:line="360" w:lineRule="auto"/>
         <w:contextualSpacing w:val="0"/>
         <w:rPr>
           <w:rFonts w:ascii="Tahoma" w:hAnsi="Tahoma" w:cs="Tahoma"/>
@@ -506,7 +516,14 @@
         <w:rPr>
           <w:rFonts w:ascii="Tahoma" w:hAnsi="Tahoma" w:cs="Tahoma"/>
         </w:rPr>
-        <w:t>, an adequate method</w:t>
+        <w:t xml:space="preserve">, </w:t>
+      </w:r>
+      <w:r>
+        <w:rPr>
+          <w:rFonts w:ascii="Tahoma" w:hAnsi="Tahoma" w:cs="Tahoma"/>
+        </w:rPr>
+        <w:lastRenderedPageBreak/>
+        <w:t>an adequate method</w:t>
       </w:r>
       <w:r>
         <w:rPr>
@@ -525,9 +542,191 @@
           <w:rFonts w:ascii="Tahoma" w:hAnsi="Tahoma" w:cs="Tahoma"/>
         </w:rPr>
         <w:t xml:space="preserve"> the given supplier.</w:t>
+      </w:r>
+    </w:p>
+    <w:p>
+      <w:pPr>
+        <w:spacing w:line="360" w:lineRule="auto"/>
+        <w:rPr>
+          <w:rFonts w:ascii="Tahoma" w:hAnsi="Tahoma" w:cs="Tahoma"/>
+        </w:rPr>
+      </w:pPr>
+    </w:p>
+    <w:p>
+      <w:pPr>
+        <w:spacing w:line="360" w:lineRule="auto"/>
+        <w:rPr>
+          <w:rFonts w:ascii="Tahoma" w:hAnsi="Tahoma" w:cs="Tahoma"/>
+          <w:sz w:val="28"/>
+        </w:rPr>
+      </w:pPr>
+      <w:r>
+        <w:rPr>
+          <w:rFonts w:ascii="Tahoma" w:hAnsi="Tahoma" w:cs="Tahoma"/>
+          <w:sz w:val="28"/>
+        </w:rPr>
+        <w:t>Transformation into relational model</w:t>
+      </w:r>
+    </w:p>
+    <w:p>
+      <w:pPr>
+        <w:spacing w:line="360" w:lineRule="auto"/>
+        <w:rPr>
+          <w:rFonts w:ascii="Tahoma" w:hAnsi="Tahoma" w:cs="Tahoma"/>
+        </w:rPr>
+      </w:pPr>
+      <w:r>
+        <w:rPr>
+          <w:rFonts w:ascii="Tahoma" w:hAnsi="Tahoma" w:cs="Tahoma"/>
+        </w:rPr>
+        <w:t xml:space="preserve">The Domain Model </w:t>
+      </w:r>
+      <w:r>
+        <w:rPr>
+          <w:rFonts w:ascii="Tahoma" w:hAnsi="Tahoma" w:cs="Tahoma"/>
+        </w:rPr>
+        <w:t>needed</w:t>
+      </w:r>
+      <w:r>
+        <w:rPr>
+          <w:rFonts w:ascii="Tahoma" w:hAnsi="Tahoma" w:cs="Tahoma"/>
+        </w:rPr>
+        <w:t xml:space="preserve"> to be transformed into the relational model in order to </w:t>
+      </w:r>
+      <w:r>
+        <w:rPr>
+          <w:rFonts w:ascii="Tahoma" w:hAnsi="Tahoma" w:cs="Tahoma"/>
+        </w:rPr>
+        <w:t>have a better understanding</w:t>
+      </w:r>
+      <w:r>
+        <w:rPr>
+          <w:rFonts w:ascii="Tahoma" w:hAnsi="Tahoma" w:cs="Tahoma"/>
+        </w:rPr>
+        <w:t xml:space="preserve"> of</w:t>
+      </w:r>
+      <w:r>
+        <w:rPr>
+          <w:rFonts w:ascii="Tahoma" w:hAnsi="Tahoma" w:cs="Tahoma"/>
+        </w:rPr>
+        <w:t xml:space="preserve"> how to implement the information into the SQL-script and queries. </w:t>
+      </w:r>
+      <w:r>
+        <w:rPr>
+          <w:rFonts w:ascii="Tahoma" w:hAnsi="Tahoma" w:cs="Tahoma"/>
+        </w:rPr>
+        <w:t xml:space="preserve">The transformation was made “the nice way”, meaning that we put the closely related attributes into the same table and </w:t>
+      </w:r>
+      <w:r>
+        <w:rPr>
+          <w:rFonts w:ascii="Tahoma" w:hAnsi="Tahoma" w:cs="Tahoma"/>
+        </w:rPr>
+        <w:t xml:space="preserve">the less related ones into a separate table. </w:t>
+      </w:r>
+      <w:r>
+        <w:rPr>
+          <w:rFonts w:ascii="Tahoma" w:hAnsi="Tahoma" w:cs="Tahoma"/>
+        </w:rPr>
+        <w:t>The principle should be that all the attributes depend on the primary key and the primary key only.</w:t>
+      </w:r>
+      <w:r>
+        <w:rPr>
+          <w:rFonts w:ascii="Tahoma" w:hAnsi="Tahoma" w:cs="Tahoma"/>
+        </w:rPr>
+        <w:t xml:space="preserve"> Other close relations should be put into a separate table (normalization). Typical example is the zip code,</w:t>
+      </w:r>
+      <w:r>
+        <w:rPr>
+          <w:rFonts w:ascii="Tahoma" w:hAnsi="Tahoma" w:cs="Tahoma"/>
+        </w:rPr>
+        <w:t xml:space="preserve"> ci</w:t>
+      </w:r>
+      <w:r>
+        <w:rPr>
+          <w:rFonts w:ascii="Tahoma" w:hAnsi="Tahoma" w:cs="Tahoma"/>
+        </w:rPr>
+        <w:t>ty, country relation. The cus</w:t>
+      </w:r>
+      <w:r>
+        <w:rPr>
+          <w:rFonts w:ascii="Tahoma" w:hAnsi="Tahoma" w:cs="Tahoma"/>
+        </w:rPr>
+        <w:t>tomer class contained the field</w:t>
+      </w:r>
+      <w:r>
+        <w:rPr>
+          <w:rFonts w:ascii="Tahoma" w:hAnsi="Tahoma" w:cs="Tahoma"/>
+        </w:rPr>
+        <w:t xml:space="preserve"> </w:t>
+      </w:r>
+      <w:proofErr w:type="spellStart"/>
+      <w:r>
+        <w:rPr>
+          <w:rFonts w:ascii="Tahoma" w:hAnsi="Tahoma" w:cs="Tahoma"/>
+        </w:rPr>
+        <w:t>zipC</w:t>
+      </w:r>
+      <w:proofErr w:type="spellEnd"/>
+      <w:r>
+        <w:rPr>
+          <w:rFonts w:ascii="Tahoma" w:hAnsi="Tahoma" w:cs="Tahoma"/>
+        </w:rPr>
+        <w:t xml:space="preserve"> and City</w:t>
+      </w:r>
+      <w:r>
+        <w:rPr>
+          <w:rFonts w:ascii="Tahoma" w:hAnsi="Tahoma" w:cs="Tahoma"/>
+        </w:rPr>
+        <w:t xml:space="preserve">, which are closely related. </w:t>
+      </w:r>
+      <w:r>
+        <w:rPr>
+          <w:rFonts w:ascii="Tahoma" w:hAnsi="Tahoma" w:cs="Tahoma"/>
+        </w:rPr>
+        <w:t>Therefore a</w:t>
+      </w:r>
+      <w:r>
+        <w:rPr>
+          <w:rFonts w:ascii="Tahoma" w:hAnsi="Tahoma" w:cs="Tahoma"/>
+        </w:rPr>
+        <w:t xml:space="preserve"> new table, Country was created to improve the quality of the relational model. </w:t>
+      </w:r>
+    </w:p>
+    <w:p>
+      <w:pPr>
+        <w:spacing w:line="360" w:lineRule="auto"/>
+        <w:rPr>
+          <w:rFonts w:ascii="Tahoma" w:hAnsi="Tahoma" w:cs="Tahoma"/>
+        </w:rPr>
+      </w:pPr>
+      <w:r>
+        <w:rPr>
+          <w:rFonts w:ascii="Tahoma" w:hAnsi="Tahoma" w:cs="Tahoma"/>
+        </w:rPr>
+        <w:t xml:space="preserve">Between the Supplier and Product tables we have many to many relations, therefore a new table </w:t>
+      </w:r>
+      <w:proofErr w:type="spellStart"/>
+      <w:r>
+        <w:rPr>
+          <w:rFonts w:ascii="Tahoma" w:hAnsi="Tahoma" w:cs="Tahoma"/>
+        </w:rPr>
+        <w:t>ProductSupplier</w:t>
+      </w:r>
+      <w:proofErr w:type="spellEnd"/>
+      <w:r>
+        <w:rPr>
+          <w:rFonts w:ascii="Tahoma" w:hAnsi="Tahoma" w:cs="Tahoma"/>
+        </w:rPr>
+        <w:t xml:space="preserve"> was created with dummy IDs in</w:t>
       </w:r>
       <w:bookmarkStart w:id="0" w:name="_GoBack"/>
       <w:bookmarkEnd w:id="0"/>
+      <w:r>
+        <w:rPr>
+          <w:rFonts w:ascii="Tahoma" w:hAnsi="Tahoma" w:cs="Tahoma"/>
+        </w:rPr>
+        <w:t xml:space="preserve"> order to make the connection between the tables.</w:t>
+      </w:r>
     </w:p>
     <w:sectPr>
       <w:pgSz w:w="12240" w:h="15840"/>

</xml_diff>